<commit_message>
Feat: update weekly_plan to check previous week completness
</commit_message>
<xml_diff>
--- a/docs/course/Teleprompter.docx
+++ b/docs/course/Teleprompter.docx
@@ -45,8 +45,17 @@
           <w:bCs/>
         </w:rPr>
         <w:br/>
-        <w:t>“Hi, this is my HW2 agentic system. It helps me plan and run Olympic weightlifting sessions using three skills and two MCP tools.”</w:t>
-      </w:r>
+        <w:t xml:space="preserve">“Hi, this is my HW2 agentic system. It helps me plan and run Olympic weightlifting sessions using three skills and two MCP </w:t>
+      </w:r>
+      <w:proofErr w:type="gramStart"/>
+      <w:r>
+        <w:rPr>
+          <w:b/>
+          <w:bCs/>
+        </w:rPr>
+        <w:t>tools.”</w:t>
+      </w:r>
+      <w:proofErr w:type="gramEnd"/>
     </w:p>
     <w:p>
       <w:pPr>
@@ -548,7 +557,15 @@
         <w:t xml:space="preserve"> </w:t>
       </w:r>
       <w:r>
-        <w:t>with a weekly set up (weekly-plan)</w:t>
+        <w:t>with a weekly set up (</w:t>
+      </w:r>
+      <w:proofErr w:type="gramStart"/>
+      <w:r>
+        <w:t>weekly-plan</w:t>
+      </w:r>
+      <w:proofErr w:type="gramEnd"/>
+      <w:r>
+        <w:t>)</w:t>
       </w:r>
       <w:r>
         <w:t xml:space="preserve">, planned outdoor activities (usually at least one), and weather conditions, then adjusts the training plan </w:t>
@@ -566,260 +583,45 @@
       </w:r>
       <w:r>
         <w:t>My main challenge is staying consistent with training days, especially while balancing school.</w:t>
-      </w:r>
-    </w:p>
-    <w:p/>
-    <w:p>
-      <w:r>
-        <w:t>I needed a training assistant to help me plan my training week based on how many days I intend to train. For example, if I select 3 days, the assistant will analyze my 5-day program and suggest which 3 days to focus on. I usually go biking (mountain or road) at least once a week, depending on the weather—if it rains, I don’t bike. My main challenge is staying consistent with training days, especially while balancing school.</w:t>
       </w:r>
     </w:p>
     <w:p>
       <w:r>
-        <w:t>The assistant uses Claude LLM.</w:t>
+        <w:t>I needed a training assistant to help me plan my training week based on how many days I intend to train. For example, if I select 3 days, the assistant will analyze my 5-day program and suggest which 3 days to focus on. I usually go biking (mountain or road) at least once a week, depending on the weather—if it rains, I don’t bike. My main challenge is staying consistent with training days, especially while balancing school.</w:t>
       </w:r>
     </w:p>
     <w:p>
-      <w:pPr>
-        <w:numPr>
-          <w:ilvl w:val="0"/>
-          <w:numId w:val="6"/>
-        </w:numPr>
-        <w:spacing w:line="276" w:lineRule="auto"/>
-        <w:rPr>
-          <w:rFonts w:eastAsia="Times New Roman"/>
-        </w:rPr>
-      </w:pPr>
-      <w:r>
-        <w:rPr>
-          <w:rFonts w:eastAsia="Times New Roman"/>
-        </w:rPr>
-        <w:t xml:space="preserve">Read once Full program (based on excel file, in this example 8 weeks </w:t>
-      </w:r>
-      <w:proofErr w:type="spellStart"/>
-      <w:r>
-        <w:rPr>
-          <w:rFonts w:eastAsia="Times New Roman"/>
-        </w:rPr>
-        <w:t>progams</w:t>
-      </w:r>
-      <w:proofErr w:type="spellEnd"/>
-      <w:r>
-        <w:rPr>
-          <w:rFonts w:eastAsia="Times New Roman"/>
-        </w:rPr>
-        <w:t>)</w:t>
-      </w:r>
-      <w:r>
-        <w:rPr>
-          <w:rFonts w:eastAsia="Times New Roman"/>
-        </w:rPr>
-        <w:t xml:space="preserve"> and create the structures 8 programs as </w:t>
-      </w:r>
-      <w:proofErr w:type="spellStart"/>
-      <w:r>
-        <w:rPr>
-          <w:rFonts w:eastAsia="Times New Roman"/>
-        </w:rPr>
-        <w:t>prescribs</w:t>
-      </w:r>
-      <w:proofErr w:type="spellEnd"/>
-      <w:r>
-        <w:rPr>
-          <w:rFonts w:eastAsia="Times New Roman"/>
-        </w:rPr>
-        <w:t xml:space="preserve"> in </w:t>
-      </w:r>
-      <w:proofErr w:type="spellStart"/>
-      <w:r>
-        <w:rPr>
-          <w:rFonts w:eastAsia="Times New Roman"/>
-        </w:rPr>
-        <w:t>json</w:t>
-      </w:r>
-      <w:proofErr w:type="spellEnd"/>
-      <w:r>
-        <w:rPr>
-          <w:rFonts w:eastAsia="Times New Roman"/>
-        </w:rPr>
-        <w:t xml:space="preserve"> and </w:t>
-      </w:r>
-      <w:proofErr w:type="spellStart"/>
-      <w:r>
-        <w:rPr>
-          <w:rFonts w:eastAsia="Times New Roman"/>
-        </w:rPr>
-        <w:t>program_summary</w:t>
-      </w:r>
-      <w:proofErr w:type="spellEnd"/>
-      <w:r>
-        <w:rPr>
-          <w:rFonts w:eastAsia="Times New Roman"/>
-        </w:rPr>
-        <w:t xml:space="preserve"> (human readable overview </w:t>
-      </w:r>
-      <w:r>
-        <w:rPr>
-          <w:rFonts w:eastAsia="Times New Roman"/>
-        </w:rPr>
-        <w:t xml:space="preserve">+ pattern </w:t>
-      </w:r>
-      <w:proofErr w:type="spellStart"/>
-      <w:r>
-        <w:rPr>
-          <w:rFonts w:eastAsia="Times New Roman"/>
-        </w:rPr>
-        <w:t>tabke</w:t>
-      </w:r>
-      <w:proofErr w:type="spellEnd"/>
-      <w:r>
-        <w:rPr>
-          <w:rFonts w:eastAsia="Times New Roman"/>
-        </w:rPr>
-        <w:t>) (odd/</w:t>
-      </w:r>
-      <w:proofErr w:type="spellStart"/>
-      <w:r>
-        <w:rPr>
-          <w:rFonts w:eastAsia="Times New Roman"/>
-        </w:rPr>
-        <w:t>een</w:t>
-      </w:r>
-      <w:proofErr w:type="spellEnd"/>
-      <w:r>
-        <w:rPr>
-          <w:rFonts w:eastAsia="Times New Roman"/>
-        </w:rPr>
-        <w:t xml:space="preserve"> </w:t>
+      <w:r>
+        <w:t>Unlike standard training apps, this assistant dynamically adapts to my schedule, weather conditions, and recent activities, ensuring every session is personalized and efficient. The system combines my program, training logs, and real-time signals like weather and Strava to make consistent decisions.</w:t>
       </w:r>
     </w:p>
     <w:p>
-      <w:pPr>
-        <w:numPr>
-          <w:ilvl w:val="0"/>
-          <w:numId w:val="6"/>
-        </w:numPr>
-        <w:spacing w:line="276" w:lineRule="auto"/>
-        <w:rPr>
-          <w:rFonts w:eastAsia="Times New Roman"/>
-        </w:rPr>
-      </w:pPr>
-      <w:r>
-        <w:rPr>
-          <w:rFonts w:eastAsia="Times New Roman"/>
-        </w:rPr>
-        <w:t>Weekly plan generation based on available training days</w:t>
+      <w:r>
+        <w:t xml:space="preserve">Add check PR and propose % and kg to train. </w:t>
       </w:r>
     </w:p>
     <w:p>
-      <w:pPr>
-        <w:numPr>
-          <w:ilvl w:val="0"/>
-          <w:numId w:val="6"/>
-        </w:numPr>
-        <w:spacing w:line="276" w:lineRule="auto"/>
-        <w:rPr>
-          <w:rFonts w:eastAsia="Times New Roman"/>
-        </w:rPr>
-      </w:pPr>
-      <w:r>
-        <w:rPr>
-          <w:rFonts w:eastAsia="Times New Roman"/>
-        </w:rPr>
-        <w:t>Daily session adjustments considering recent activity and weather</w:t>
-      </w:r>
-    </w:p>
-    <w:p>
-      <w:pPr>
-        <w:numPr>
-          <w:ilvl w:val="0"/>
-          <w:numId w:val="6"/>
-        </w:numPr>
-        <w:spacing w:line="276" w:lineRule="auto"/>
-        <w:rPr>
-          <w:rFonts w:eastAsia="Times New Roman"/>
-        </w:rPr>
-      </w:pPr>
-      <w:r>
-        <w:rPr>
-          <w:rFonts w:eastAsia="Times New Roman"/>
-        </w:rPr>
-        <w:t>Integration with Strava for activity tracking—if there’s no log, it prompts me to record recent sessions and updates the plan accordingly</w:t>
-      </w:r>
-    </w:p>
-    <w:p>
-      <w:pPr>
-        <w:numPr>
-          <w:ilvl w:val="0"/>
-          <w:numId w:val="6"/>
-        </w:numPr>
-        <w:spacing w:line="276" w:lineRule="auto"/>
-        <w:rPr>
-          <w:rFonts w:eastAsia="Times New Roman"/>
-        </w:rPr>
-      </w:pPr>
-      <w:r>
-        <w:rPr>
-          <w:rFonts w:eastAsia="Times New Roman"/>
-        </w:rPr>
-        <w:t>Real-time adaptation based on cardio or biking sessions, helping me decide what to lift, how heavy, and whether recent cardio should modify the plan</w:t>
-      </w:r>
-    </w:p>
-    <w:p>
-      <w:pPr>
-        <w:rPr>
-          <w:rFonts w:eastAsiaTheme="minorEastAsia"/>
-        </w:rPr>
-      </w:pPr>
-      <w:r>
-        <w:t xml:space="preserve">Right now, I follow a 5-day lifting program, which I upload to this repo at the start of each cycle. I adjust </w:t>
+      <w:r>
+        <w:rPr>
+          <w:b/>
+          <w:bCs/>
+        </w:rPr>
+        <w:t>Show repo (10s)</w:t>
+      </w:r>
+      <w:r>
+        <w:br/>
+        <w:t xml:space="preserve">“Skills live </w:t>
+      </w:r>
+      <w:proofErr w:type="gramStart"/>
+      <w:r>
+        <w:t>in .</w:t>
       </w:r>
       <w:proofErr w:type="spellStart"/>
       <w:r>
-        <w:t>it</w:t>
+        <w:t>claude</w:t>
       </w:r>
       <w:proofErr w:type="spellEnd"/>
-      <w:r>
-        <w:t xml:space="preserve"> weekly based on my schedule and other activities like biking.</w:t>
-      </w:r>
-    </w:p>
-    <w:p>
-      <w:r>
-        <w:t>Each training session, the assistant helps me decide the workout, weights, and whether to adjust for recent cardio or biking.</w:t>
-      </w:r>
-    </w:p>
-    <w:p>
-      <w:r>
-        <w:t xml:space="preserve">Unlike standard training apps, this assistant dynamically adapts to my schedule, weather conditions, and recent activities, ensuring every session is personalized and efficient. The </w:t>
-      </w:r>
-      <w:r>
-        <w:lastRenderedPageBreak/>
-        <w:t>system combines my program, training logs, and real-time signals like weather and Strava to make consistent decisions.</w:t>
-      </w:r>
-    </w:p>
-    <w:p>
-      <w:r>
-        <w:t>It provides a weekly plan, a quick daily check-in, and a clean session log—all driven by rules in CLAUDE.md.</w:t>
-      </w:r>
-    </w:p>
-    <w:p/>
-    <w:p>
-      <w:r>
-        <w:rPr>
-          <w:b/>
-          <w:bCs/>
-        </w:rPr>
-        <w:t>Show repo (10s)</w:t>
-      </w:r>
-      <w:r>
-        <w:br/>
-        <w:t>“Skills live in .</w:t>
-      </w:r>
-      <w:proofErr w:type="spellStart"/>
-      <w:r>
-        <w:t>claude</w:t>
-      </w:r>
-      <w:proofErr w:type="spellEnd"/>
+      <w:proofErr w:type="gramEnd"/>
       <w:r>
         <w:t>/skills/. Rules are in </w:t>
       </w:r>
@@ -960,6 +762,7 @@
           <w:b/>
           <w:bCs/>
         </w:rPr>
+        <w:lastRenderedPageBreak/>
         <w:t>Success evaluation (15s)</w:t>
       </w:r>
       <w:r>
@@ -2533,6 +2336,7 @@
   <w:style w:type="character" w:default="1" w:styleId="DefaultParagraphFont">
     <w:name w:val="Default Paragraph Font"/>
     <w:uiPriority w:val="1"/>
+    <w:semiHidden/>
     <w:unhideWhenUsed/>
   </w:style>
   <w:style w:type="table" w:default="1" w:styleId="TableNormal">

</xml_diff>

<commit_message>
Doc: tutorial up to date + demo video added
</commit_message>
<xml_diff>
--- a/docs/course/Teleprompter.docx
+++ b/docs/course/Teleprompter.docx
@@ -13,12 +13,63 @@
     </w:p>
     <w:p>
       <w:r>
-        <w:t>&gt; I built an agentic training assistant for Olympic weightlifting using Claude Code. It has three skills that chain together: weekly plan, check-in, and log session. I'll walk through all three in a single real session — planning my week, checking in before training, and logging what I did.</w:t>
-      </w:r>
-    </w:p>
-    <w:p>
-      <w:r>
-        <w:t>&gt;&gt; At the start of a training cycle, I upload my coach's Excel program, and it gets parsed into program.json and program_summary.md — a human-readable snapshot for planning.</w:t>
+        <w:t>Hi — this is my MSIS 549B agentic AI demo for Train_smart.</w:t>
+      </w:r>
+    </w:p>
+    <w:p>
+      <w:r>
+        <w:t>I built an agentic training assistant for Olympic weightlifting using Claude Code</w:t>
+      </w:r>
+      <w:r>
+        <w:t xml:space="preserve"> that </w:t>
+      </w:r>
+      <w:r>
+        <w:t>take</w:t>
+      </w:r>
+      <w:r>
+        <w:t>s</w:t>
+      </w:r>
+      <w:r>
+        <w:t xml:space="preserve"> a coach’s plan, adapt it to real life constraints, help you make a quick call right before training, and keep a clean log of what actually happened</w:t>
+      </w:r>
+    </w:p>
+    <w:p>
+      <w:r>
+        <w:t>I</w:t>
+      </w:r>
+      <w:r>
+        <w:t xml:space="preserve">n this video, I’ll run </w:t>
+      </w:r>
+      <w:r>
+        <w:t>Train_Smart</w:t>
+      </w:r>
+      <w:r>
+        <w:t xml:space="preserve"> end-to-end on a real input, show how it moves across skills and tools, and then show what it produces and saves.</w:t>
+      </w:r>
+    </w:p>
+    <w:p>
+      <w:r>
+        <w:t xml:space="preserve">&gt; </w:t>
+      </w:r>
+      <w:r>
+        <w:t xml:space="preserve">It has three skills that chain together: weekly plan, check-in, and log session. </w:t>
+      </w:r>
+      <w:r>
+        <w:t xml:space="preserve">Which is for </w:t>
+      </w:r>
+      <w:r>
+        <w:t>planning my week, checking in before training, and logging what I did.</w:t>
+      </w:r>
+    </w:p>
+    <w:p>
+      <w:r>
+        <w:t>&gt;</w:t>
+      </w:r>
+      <w:r>
+        <w:t xml:space="preserve"> quick info before we start. </w:t>
+      </w:r>
+      <w:r>
+        <w:t>At the start of a training cycle, I upload my coach's Excel program, and it gets parsed into program.json and program_summary.md — a human-readable snapshot for planning.</w:t>
       </w:r>
     </w:p>
     <w:p>
@@ -96,6 +147,7 @@
     </w:p>
     <w:p>
       <w:r>
+        <w:lastRenderedPageBreak/>
         <w:t>&gt; Behind the scenes, it reads five data sources in parallel: my training log, the program file, my personal records, a 7-day weather forecast from an MCP server, and my recent Strava activities through another MCP tool.</w:t>
       </w:r>
     </w:p>
@@ -106,7 +158,6 @@
     </w:p>
     <w:p>
       <w:r>
-        <w:lastRenderedPageBreak/>
         <w:t>&gt; It takes about 4 minutes for Claude to read all the data, apply the rules, and build the plan. But once it's built, the daily check-in doesn't have to re-apply all the rules — it just reads the plan and updates it as needed.</w:t>
       </w:r>
     </w:p>
@@ -217,6 +268,7 @@
     </w:p>
     <w:p>
       <w:r>
+        <w:lastRenderedPageBreak/>
         <w:t>&gt; Based on my answers — good sleep, moderate soreness, medium energy — it confirms T2</w:t>
       </w:r>
       <w:r>
@@ -262,7 +314,6 @@
     </w:p>
     <w:p>
       <w:r>
-        <w:lastRenderedPageBreak/>
         <w:t>&gt; Then it updates the weekly plan JSON, bumping me from three to four sessions and marking Monday as planned.</w:t>
       </w:r>
     </w:p>
@@ -366,6 +417,7 @@
     </w:p>
     <w:p>
       <w:r>
+        <w:lastRenderedPageBreak/>
         <w:t xml:space="preserve">&gt; That's the full loop: plan the week, check in before each session, log after. Each skill reads from and writes to the same set of JSON files, so context carries forward automatically. </w:t>
       </w:r>
     </w:p>
@@ -386,7 +438,6 @@
     </w:p>
     <w:p>
       <w:r>
-        <w:lastRenderedPageBreak/>
         <w:t>&gt; Three — is it faster than doing it myself? The whole flow took under five minutes, and I didn't have to open a spreadsheet once.</w:t>
       </w:r>
     </w:p>

</xml_diff>